<commit_message>
Modificacion SRS y transporte
</commit_message>
<xml_diff>
--- a/Requisitos/DCU-CUs/CU_STRAN_NUE.docx
+++ b/Requisitos/DCU-CUs/CU_STRAN_NUE.docx
@@ -86,8 +86,6 @@
         </w:rPr>
         <w:t>S</w:t>
       </w:r>
-      <w:bookmarkStart w:id="0" w:name="_GoBack"/>
-      <w:bookmarkEnd w:id="0"/>
       <w:r>
         <w:rPr>
           <w:rFonts w:ascii="DejaVu Serif" w:hAnsi="DejaVu Serif"/>
@@ -386,7 +384,7 @@
         <w:rPr>
           <w:rFonts w:ascii="DejaVu Serif" w:hAnsi="DejaVu Serif"/>
         </w:rPr>
-        <w:t>El sistema comprueba el número de personas.</w:t>
+        <w:t>El usuario elige el medio de transporte en el que quiere viajar.</w:t>
       </w:r>
     </w:p>
     <w:p>
@@ -405,7 +403,7 @@
         <w:rPr>
           <w:rFonts w:ascii="DejaVu Serif" w:hAnsi="DejaVu Serif"/>
         </w:rPr>
-        <w:t>El usuario elige el medio de transporte en el que quiere viajar.</w:t>
+        <w:t>El usuario elige la clase en la que quiere viajar.</w:t>
       </w:r>
     </w:p>
     <w:p>
@@ -424,7 +422,7 @@
         <w:rPr>
           <w:rFonts w:ascii="DejaVu Serif" w:hAnsi="DejaVu Serif"/>
         </w:rPr>
-        <w:t>El sistema comprueba el medio de transporte elegido.</w:t>
+        <w:t>El usuario elige ida/vuelta o solo ida.</w:t>
       </w:r>
     </w:p>
     <w:p>
@@ -443,7 +441,19 @@
         <w:rPr>
           <w:rFonts w:ascii="DejaVu Serif" w:hAnsi="DejaVu Serif"/>
         </w:rPr>
-        <w:t>El usuario elige la clase en la que quiere viajar.</w:t>
+        <w:t xml:space="preserve">El usuario elige </w:t>
+      </w:r>
+      <w:r>
+        <w:rPr>
+          <w:rFonts w:ascii="DejaVu Serif" w:hAnsi="DejaVu Serif"/>
+        </w:rPr>
+        <w:t xml:space="preserve">entre la lista de opciones </w:t>
+      </w:r>
+      <w:r>
+        <w:rPr>
+          <w:rFonts w:ascii="DejaVu Serif" w:hAnsi="DejaVu Serif"/>
+        </w:rPr>
+        <w:t>el origen y destino de su viaje.</w:t>
       </w:r>
     </w:p>
     <w:p>
@@ -462,7 +472,7 @@
         <w:rPr>
           <w:rFonts w:ascii="DejaVu Serif" w:hAnsi="DejaVu Serif"/>
         </w:rPr>
-        <w:t>El usuario elige ida/vuelta o solo ida.</w:t>
+        <w:t>El usuario elige las fechas de ida/vuelta o solo la fecha de ida.</w:t>
       </w:r>
     </w:p>
     <w:p>
@@ -481,19 +491,13 @@
         <w:rPr>
           <w:rFonts w:ascii="DejaVu Serif" w:hAnsi="DejaVu Serif"/>
         </w:rPr>
-        <w:t xml:space="preserve">El usuario elige </w:t>
-      </w:r>
-      <w:r>
-        <w:rPr>
-          <w:rFonts w:ascii="DejaVu Serif" w:hAnsi="DejaVu Serif"/>
-        </w:rPr>
-        <w:t xml:space="preserve">entre la lista de opciones </w:t>
-      </w:r>
-      <w:r>
-        <w:rPr>
-          <w:rFonts w:ascii="DejaVu Serif" w:hAnsi="DejaVu Serif"/>
-        </w:rPr>
-        <w:t>el origen y destino de su viaje.</w:t>
+        <w:t xml:space="preserve">El sistema comprueba la disponibilidad consultando en compañías de transporte </w:t>
+      </w:r>
+      <w:r>
+        <w:rPr>
+          <w:rFonts w:ascii="DejaVu Serif" w:hAnsi="DejaVu Serif"/>
+        </w:rPr>
+        <w:t>marítimo/terrestre o aéreo según se haya seleccionado anteriormente.</w:t>
       </w:r>
     </w:p>
     <w:p>
@@ -512,7 +516,7 @@
         <w:rPr>
           <w:rFonts w:ascii="DejaVu Serif" w:hAnsi="DejaVu Serif"/>
         </w:rPr>
-        <w:t>El usuario elige las fechas de ida/vuelta o solo la fecha de ida.</w:t>
+        <w:t>El sistema muestra la disponibilidad con sus distintas opciones de acuerdo al horario.</w:t>
       </w:r>
     </w:p>
     <w:p>
@@ -531,7 +535,13 @@
         <w:rPr>
           <w:rFonts w:ascii="DejaVu Serif" w:hAnsi="DejaVu Serif"/>
         </w:rPr>
-        <w:t>El sistema comprueba la disponibilidad consultando en compañías de transporte marítimo/terrestre o aéreo según se haya seleccionado anteriormente.</w:t>
+        <w:t>El</w:t>
+      </w:r>
+      <w:r>
+        <w:rPr>
+          <w:rFonts w:ascii="DejaVu Serif" w:hAnsi="DejaVu Serif"/>
+        </w:rPr>
+        <w:t xml:space="preserve"> usuario selecciona una opción.</w:t>
       </w:r>
     </w:p>
     <w:p>
@@ -550,7 +560,7 @@
         <w:rPr>
           <w:rFonts w:ascii="DejaVu Serif" w:hAnsi="DejaVu Serif"/>
         </w:rPr>
-        <w:t>El sistema muestra la disponibilidad con sus distintas opciones de acuerdo al horario.</w:t>
+        <w:t>El sistema proporciona la opción de seguro de viaje para el/los viajeros.</w:t>
       </w:r>
     </w:p>
     <w:p>
@@ -569,13 +579,7 @@
         <w:rPr>
           <w:rFonts w:ascii="DejaVu Serif" w:hAnsi="DejaVu Serif"/>
         </w:rPr>
-        <w:t>El</w:t>
-      </w:r>
-      <w:r>
-        <w:rPr>
-          <w:rFonts w:ascii="DejaVu Serif" w:hAnsi="DejaVu Serif"/>
-        </w:rPr>
-        <w:t xml:space="preserve"> usuario selecciona una opción.</w:t>
+        <w:t>El usuario elige una opción.</w:t>
       </w:r>
     </w:p>
     <w:p>
@@ -594,7 +598,13 @@
         <w:rPr>
           <w:rFonts w:ascii="DejaVu Serif" w:hAnsi="DejaVu Serif"/>
         </w:rPr>
-        <w:t>El sistema proporciona la opción de seguro de viaje para el/los viajeros.</w:t>
+        <w:t>El usuario introduce sus datos personales</w:t>
+      </w:r>
+      <w:r>
+        <w:rPr>
+          <w:rFonts w:ascii="DejaVu Serif" w:hAnsi="DejaVu Serif"/>
+        </w:rPr>
+        <w:t xml:space="preserve"> y de pago.</w:t>
       </w:r>
     </w:p>
     <w:p>
@@ -613,7 +623,13 @@
         <w:rPr>
           <w:rFonts w:ascii="DejaVu Serif" w:hAnsi="DejaVu Serif"/>
         </w:rPr>
-        <w:t>El usuario elige una opción.</w:t>
+        <w:t>El sistema realiza la comprobación de los datos del u</w:t>
+      </w:r>
+      <w:r>
+        <w:rPr>
+          <w:rFonts w:ascii="DejaVu Serif" w:hAnsi="DejaVu Serif"/>
+        </w:rPr>
+        <w:t>suario y de pago.</w:t>
       </w:r>
     </w:p>
     <w:p>
@@ -632,13 +648,19 @@
         <w:rPr>
           <w:rFonts w:ascii="DejaVu Serif" w:hAnsi="DejaVu Serif"/>
         </w:rPr>
-        <w:t>El usuario introduce sus datos personales</w:t>
-      </w:r>
-      <w:r>
-        <w:rPr>
-          <w:rFonts w:ascii="DejaVu Serif" w:hAnsi="DejaVu Serif"/>
-        </w:rPr>
-        <w:t xml:space="preserve"> y de pago.</w:t>
+        <w:t>El sis</w:t>
+      </w:r>
+      <w:r>
+        <w:rPr>
+          <w:rFonts w:ascii="DejaVu Serif" w:hAnsi="DejaVu Serif"/>
+        </w:rPr>
+        <w:t>tema comprueba que los datos</w:t>
+      </w:r>
+      <w:r>
+        <w:rPr>
+          <w:rFonts w:ascii="DejaVu Serif" w:hAnsi="DejaVu Serif"/>
+        </w:rPr>
+        <w:t xml:space="preserve"> son válidos.</w:t>
       </w:r>
     </w:p>
     <w:p>
@@ -657,13 +679,7 @@
         <w:rPr>
           <w:rFonts w:ascii="DejaVu Serif" w:hAnsi="DejaVu Serif"/>
         </w:rPr>
-        <w:t>El sistema realiza la comprobación de los datos del u</w:t>
-      </w:r>
-      <w:r>
-        <w:rPr>
-          <w:rFonts w:ascii="DejaVu Serif" w:hAnsi="DejaVu Serif"/>
-        </w:rPr>
-        <w:t>suario y de pago.</w:t>
+        <w:t>El sistema comprueba los datos de pago con el banco.</w:t>
       </w:r>
     </w:p>
     <w:p>
@@ -682,19 +698,7 @@
         <w:rPr>
           <w:rFonts w:ascii="DejaVu Serif" w:hAnsi="DejaVu Serif"/>
         </w:rPr>
-        <w:t>El sis</w:t>
-      </w:r>
-      <w:r>
-        <w:rPr>
-          <w:rFonts w:ascii="DejaVu Serif" w:hAnsi="DejaVu Serif"/>
-        </w:rPr>
-        <w:t>tema comprueba que los datos</w:t>
-      </w:r>
-      <w:r>
-        <w:rPr>
-          <w:rFonts w:ascii="DejaVu Serif" w:hAnsi="DejaVu Serif"/>
-        </w:rPr>
-        <w:t xml:space="preserve"> son válidos.</w:t>
+        <w:t>El sistema comprueba la disponibilidad de la reserva.</w:t>
       </w:r>
     </w:p>
     <w:p>
@@ -713,7 +717,7 @@
         <w:rPr>
           <w:rFonts w:ascii="DejaVu Serif" w:hAnsi="DejaVu Serif"/>
         </w:rPr>
-        <w:t>El sistema comprueba los datos de pago con el banco.</w:t>
+        <w:t>El sistema procede a ejecutar el pago.</w:t>
       </w:r>
     </w:p>
     <w:p>
@@ -732,7 +736,7 @@
         <w:rPr>
           <w:rFonts w:ascii="DejaVu Serif" w:hAnsi="DejaVu Serif"/>
         </w:rPr>
-        <w:t>El sistema comprueba la disponibilidad de la reserva.</w:t>
+        <w:t>El sistema confirma la reserva a la compañía aérea, marítima o terrestre.</w:t>
       </w:r>
     </w:p>
     <w:p>
@@ -751,7 +755,7 @@
         <w:rPr>
           <w:rFonts w:ascii="DejaVu Serif" w:hAnsi="DejaVu Serif"/>
         </w:rPr>
-        <w:t>El sistema procede a ejecutar el pago.</w:t>
+        <w:t>El sistema envía por correo electrónico la confirmación al usuario de la reserva realizada.</w:t>
       </w:r>
     </w:p>
     <w:p>
@@ -770,7 +774,7 @@
         <w:rPr>
           <w:rFonts w:ascii="DejaVu Serif" w:hAnsi="DejaVu Serif"/>
         </w:rPr>
-        <w:t>El sistema confirma la reserva a la compañía aérea, marítima o terrestre.</w:t>
+        <w:t>El sistema envía un correo electrónico a la compañía (productora) de la reserva que ha realizado uno de sus miembros.</w:t>
       </w:r>
     </w:p>
     <w:p>
@@ -789,44 +793,6 @@
         <w:rPr>
           <w:rFonts w:ascii="DejaVu Serif" w:hAnsi="DejaVu Serif"/>
         </w:rPr>
-        <w:t>El sistema envía por correo electrónico la confirmación al usuario de la reserva realizada.</w:t>
-      </w:r>
-    </w:p>
-    <w:p>
-      <w:pPr>
-        <w:pStyle w:val="Prrafodelista"/>
-        <w:numPr>
-          <w:ilvl w:val="3"/>
-          <w:numId w:val="1"/>
-        </w:numPr>
-        <w:ind w:left="709"/>
-        <w:rPr>
-          <w:rFonts w:ascii="DejaVu Serif" w:hAnsi="DejaVu Serif"/>
-        </w:rPr>
-      </w:pPr>
-      <w:r>
-        <w:rPr>
-          <w:rFonts w:ascii="DejaVu Serif" w:hAnsi="DejaVu Serif"/>
-        </w:rPr>
-        <w:t>El sistema envía un correo electrónico a la compañía (productora) de la reserva que ha realizado uno de sus miembros.</w:t>
-      </w:r>
-    </w:p>
-    <w:p>
-      <w:pPr>
-        <w:pStyle w:val="Prrafodelista"/>
-        <w:numPr>
-          <w:ilvl w:val="3"/>
-          <w:numId w:val="1"/>
-        </w:numPr>
-        <w:ind w:left="709"/>
-        <w:rPr>
-          <w:rFonts w:ascii="DejaVu Serif" w:hAnsi="DejaVu Serif"/>
-        </w:rPr>
-      </w:pPr>
-      <w:r>
-        <w:rPr>
-          <w:rFonts w:ascii="DejaVu Serif" w:hAnsi="DejaVu Serif"/>
-        </w:rPr>
         <w:t>El sistema muestra al usuari</w:t>
       </w:r>
       <w:r>
@@ -864,29 +830,29 @@
           <w:rFonts w:ascii="DejaVu Serif" w:hAnsi="DejaVu Serif"/>
           <w:b/>
         </w:rPr>
+        <w:t>Flujos secundarios</w:t>
+      </w:r>
+    </w:p>
+    <w:p>
+      <w:pPr>
+        <w:rPr>
+          <w:rFonts w:ascii="DejaVu Serif" w:hAnsi="DejaVu Serif"/>
+        </w:rPr>
+      </w:pPr>
+    </w:p>
+    <w:p>
+      <w:pPr>
+        <w:rPr>
+          <w:rFonts w:ascii="DejaVu Serif" w:hAnsi="DejaVu Serif"/>
+        </w:rPr>
+      </w:pPr>
+      <w:proofErr w:type="gramStart"/>
+      <w:r>
+        <w:rPr>
+          <w:rFonts w:ascii="DejaVu Serif" w:hAnsi="DejaVu Serif"/>
+        </w:rPr>
         <w:lastRenderedPageBreak/>
-        <w:t>Flujos secundarios</w:t>
-      </w:r>
-    </w:p>
-    <w:p>
-      <w:pPr>
-        <w:rPr>
-          <w:rFonts w:ascii="DejaVu Serif" w:hAnsi="DejaVu Serif"/>
-        </w:rPr>
-      </w:pPr>
-    </w:p>
-    <w:p>
-      <w:pPr>
-        <w:rPr>
-          <w:rFonts w:ascii="DejaVu Serif" w:hAnsi="DejaVu Serif"/>
-        </w:rPr>
-      </w:pPr>
-      <w:proofErr w:type="gramStart"/>
-      <w:r>
-        <w:rPr>
-          <w:rFonts w:ascii="DejaVu Serif" w:hAnsi="DejaVu Serif"/>
-        </w:rPr>
-        <w:t>9</w:t>
+        <w:t>7</w:t>
       </w:r>
       <w:r>
         <w:rPr>
@@ -947,7 +913,13 @@
         <w:rPr>
           <w:rFonts w:ascii="DejaVu Serif" w:hAnsi="DejaVu Serif"/>
         </w:rPr>
-        <w:t>eva entrada, volviendo al paso 7</w:t>
+        <w:t xml:space="preserve">eva entrada, volviendo </w:t>
+      </w:r>
+      <w:r>
+        <w:rPr>
+          <w:rFonts w:ascii="DejaVu Serif" w:hAnsi="DejaVu Serif"/>
+        </w:rPr>
+        <w:t>al paso 5</w:t>
       </w:r>
       <w:r>
         <w:rPr>
@@ -974,7 +946,7 @@
         <w:rPr>
           <w:rFonts w:ascii="DejaVu Serif" w:hAnsi="DejaVu Serif"/>
         </w:rPr>
-        <w:t>9</w:t>
+        <w:t>7</w:t>
       </w:r>
       <w:r>
         <w:rPr>
@@ -1029,7 +1001,7 @@
         <w:rPr>
           <w:rFonts w:ascii="DejaVu Serif" w:hAnsi="DejaVu Serif"/>
         </w:rPr>
-        <w:t xml:space="preserve"> alternativa se vuelve al paso 3</w:t>
+        <w:t xml:space="preserve"> alternativa se vuelve al paso 1</w:t>
       </w:r>
       <w:r>
         <w:rPr>
@@ -1055,39 +1027,39 @@
         <w:rPr>
           <w:rFonts w:ascii="DejaVu Serif" w:hAnsi="DejaVu Serif"/>
         </w:rPr>
+        <w:t>5</w:t>
+      </w:r>
+      <w:r>
+        <w:rPr>
+          <w:rFonts w:ascii="DejaVu Serif" w:hAnsi="DejaVu Serif"/>
+        </w:rPr>
+        <w:t>.</w:t>
+      </w:r>
+    </w:p>
+    <w:p>
+      <w:pPr>
+        <w:rPr>
+          <w:rFonts w:ascii="DejaVu Serif" w:hAnsi="DejaVu Serif"/>
+        </w:rPr>
+      </w:pPr>
+    </w:p>
+    <w:p>
+      <w:pPr>
+        <w:rPr>
+          <w:rFonts w:ascii="DejaVu Serif" w:hAnsi="DejaVu Serif"/>
+        </w:rPr>
+      </w:pPr>
+      <w:proofErr w:type="gramStart"/>
+      <w:r>
+        <w:rPr>
+          <w:rFonts w:ascii="DejaVu Serif" w:hAnsi="DejaVu Serif"/>
+        </w:rPr>
         <w:t>7</w:t>
       </w:r>
       <w:r>
         <w:rPr>
           <w:rFonts w:ascii="DejaVu Serif" w:hAnsi="DejaVu Serif"/>
         </w:rPr>
-        <w:t>.</w:t>
-      </w:r>
-    </w:p>
-    <w:p>
-      <w:pPr>
-        <w:rPr>
-          <w:rFonts w:ascii="DejaVu Serif" w:hAnsi="DejaVu Serif"/>
-        </w:rPr>
-      </w:pPr>
-    </w:p>
-    <w:p>
-      <w:pPr>
-        <w:rPr>
-          <w:rFonts w:ascii="DejaVu Serif" w:hAnsi="DejaVu Serif"/>
-        </w:rPr>
-      </w:pPr>
-      <w:proofErr w:type="gramStart"/>
-      <w:r>
-        <w:rPr>
-          <w:rFonts w:ascii="DejaVu Serif" w:hAnsi="DejaVu Serif"/>
-        </w:rPr>
-        <w:t>9</w:t>
-      </w:r>
-      <w:r>
-        <w:rPr>
-          <w:rFonts w:ascii="DejaVu Serif" w:hAnsi="DejaVu Serif"/>
-        </w:rPr>
         <w:t>.c</w:t>
       </w:r>
       <w:proofErr w:type="gramEnd"/>
@@ -1123,7 +1095,13 @@
         <w:rPr>
           <w:rFonts w:ascii="DejaVu Serif" w:hAnsi="DejaVu Serif"/>
         </w:rPr>
-        <w:t xml:space="preserve">1, 3, 5, 6, 7, 8 </w:t>
+        <w:t>1, 2, 3, 4, 5,6</w:t>
+      </w:r>
+      <w:r>
+        <w:rPr>
+          <w:rFonts w:ascii="DejaVu Serif" w:hAnsi="DejaVu Serif"/>
+        </w:rPr>
+        <w:t xml:space="preserve"> </w:t>
       </w:r>
       <w:r>
         <w:rPr>
@@ -1138,18 +1116,20 @@
           <w:rFonts w:ascii="DejaVu Serif" w:hAnsi="DejaVu Serif"/>
         </w:rPr>
       </w:pPr>
-    </w:p>
-    <w:p>
-      <w:pPr>
-        <w:rPr>
-          <w:rFonts w:ascii="DejaVu Serif" w:hAnsi="DejaVu Serif"/>
-        </w:rPr>
-      </w:pPr>
-      <w:r>
-        <w:rPr>
-          <w:rFonts w:ascii="DejaVu Serif" w:hAnsi="DejaVu Serif"/>
-        </w:rPr>
-        <w:t>15</w:t>
+      <w:bookmarkStart w:id="0" w:name="_GoBack"/>
+      <w:bookmarkEnd w:id="0"/>
+    </w:p>
+    <w:p>
+      <w:pPr>
+        <w:rPr>
+          <w:rFonts w:ascii="DejaVu Serif" w:hAnsi="DejaVu Serif"/>
+        </w:rPr>
+      </w:pPr>
+      <w:r>
+        <w:rPr>
+          <w:rFonts w:ascii="DejaVu Serif" w:hAnsi="DejaVu Serif"/>
+        </w:rPr>
+        <w:t>13</w:t>
       </w:r>
       <w:proofErr w:type="gramStart"/>
       <w:r>
@@ -1197,7 +1177,7 @@
         <w:rPr>
           <w:rFonts w:ascii="DejaVu Serif" w:hAnsi="DejaVu Serif"/>
         </w:rPr>
-        <w:t>14</w:t>
+        <w:t>12</w:t>
       </w:r>
       <w:r>
         <w:rPr>
@@ -1216,7 +1196,7 @@
         <w:rPr>
           <w:rFonts w:ascii="DejaVu Serif" w:hAnsi="DejaVu Serif"/>
         </w:rPr>
-        <w:t>15</w:t>
+        <w:t>13</w:t>
       </w:r>
       <w:proofErr w:type="gramStart"/>
       <w:r>
@@ -1258,7 +1238,7 @@
         <w:rPr>
           <w:rFonts w:ascii="DejaVu Serif" w:hAnsi="DejaVu Serif"/>
         </w:rPr>
-        <w:t>14</w:t>
+        <w:t>12</w:t>
       </w:r>
       <w:r>
         <w:rPr>
@@ -1284,7 +1264,7 @@
         <w:rPr>
           <w:rFonts w:ascii="DejaVu Serif" w:hAnsi="DejaVu Serif"/>
         </w:rPr>
-        <w:t>18</w:t>
+        <w:t>15</w:t>
       </w:r>
       <w:proofErr w:type="gramStart"/>
       <w:r>
@@ -1326,7 +1306,13 @@
         <w:rPr>
           <w:rFonts w:ascii="DejaVu Serif" w:hAnsi="DejaVu Serif"/>
         </w:rPr>
-        <w:t>14  para pedir datos</w:t>
+        <w:t>12</w:t>
+      </w:r>
+      <w:r>
+        <w:rPr>
+          <w:rFonts w:ascii="DejaVu Serif" w:hAnsi="DejaVu Serif"/>
+        </w:rPr>
+        <w:t xml:space="preserve">  para pedir datos</w:t>
       </w:r>
       <w:r>
         <w:rPr>
@@ -1352,7 +1338,7 @@
         <w:rPr>
           <w:rFonts w:ascii="DejaVu Serif" w:hAnsi="DejaVu Serif"/>
         </w:rPr>
-        <w:t>19</w:t>
+        <w:t>16</w:t>
       </w:r>
       <w:proofErr w:type="gramStart"/>
       <w:r>
@@ -1394,7 +1380,7 @@
         <w:rPr>
           <w:rFonts w:ascii="DejaVu Serif" w:hAnsi="DejaVu Serif"/>
         </w:rPr>
-        <w:t>14</w:t>
+        <w:t>12</w:t>
       </w:r>
       <w:r>
         <w:rPr>
@@ -1420,7 +1406,7 @@
         <w:rPr>
           <w:rFonts w:ascii="DejaVu Serif" w:hAnsi="DejaVu Serif"/>
         </w:rPr>
-        <w:t>l usuario y se vuelve al paso 14</w:t>
+        <w:t>l usuario y se vuelve al paso 12</w:t>
       </w:r>
       <w:r>
         <w:rPr>
@@ -1446,7 +1432,7 @@
         <w:rPr>
           <w:rFonts w:ascii="DejaVu Serif" w:hAnsi="DejaVu Serif"/>
         </w:rPr>
-        <w:t>19</w:t>
+        <w:t>16</w:t>
       </w:r>
       <w:proofErr w:type="gramStart"/>
       <w:r>
@@ -1488,7 +1474,7 @@
         <w:rPr>
           <w:rFonts w:ascii="DejaVu Serif" w:hAnsi="DejaVu Serif"/>
         </w:rPr>
-        <w:t>al usuario y se vuelve al paso 6</w:t>
+        <w:t>al usuario y se vuelve al paso 4</w:t>
       </w:r>
       <w:r>
         <w:rPr>
@@ -1514,7 +1500,7 @@
         <w:rPr>
           <w:rFonts w:ascii="DejaVu Serif" w:hAnsi="DejaVu Serif"/>
         </w:rPr>
-        <w:t>23</w:t>
+        <w:t>21</w:t>
       </w:r>
       <w:proofErr w:type="gramStart"/>
       <w:r>

</xml_diff>